<commit_message>
Activity 1 of phase 1 ...done
committed
</commit_message>
<xml_diff>
--- a/Activity 1/Documents/Phase 1 pre-implementation Q.docx
+++ b/Activity 1/Documents/Phase 1 pre-implementation Q.docx
@@ -1,6 +1,6 @@
 
 <file path=word/document.xml><?xml version="1.0" encoding="utf-8"?>
-<w:document xmlns:wpc="http://schemas.microsoft.com/office/word/2010/wordprocessingCanvas" xmlns:mo="http://schemas.microsoft.com/office/mac/office/2008/main" xmlns:mc="http://schemas.openxmlformats.org/markup-compatibility/2006" xmlns:mv="urn:schemas-microsoft-com:mac:vml" xmlns:o="urn:schemas-microsoft-com:office:office" xmlns:r="http://schemas.openxmlformats.org/officeDocument/2006/relationships" xmlns:m="http://schemas.openxmlformats.org/officeDocument/2006/math" xmlns:v="urn:schemas-microsoft-com:vml" xmlns:wp14="http://schemas.microsoft.com/office/word/2010/wordprocessingDrawing" xmlns:wp="http://schemas.openxmlformats.org/drawingml/2006/wordprocessingDrawing" xmlns:w10="urn:schemas-microsoft-com:office:word" xmlns:w="http://schemas.openxmlformats.org/wordprocessingml/2006/main" xmlns:w14="http://schemas.microsoft.com/office/word/2010/wordml" xmlns:wpg="http://schemas.microsoft.com/office/word/2010/wordprocessingGroup" xmlns:wpi="http://schemas.microsoft.com/office/word/2010/wordprocessingInk" xmlns:wne="http://schemas.microsoft.com/office/word/2006/wordml" xmlns:wps="http://schemas.microsoft.com/office/word/2010/wordprocessingShape" mc:Ignorable="w14 wp14">
+<w:document xmlns:wpc="http://schemas.microsoft.com/office/word/2010/wordprocessingCanvas" xmlns:mc="http://schemas.openxmlformats.org/markup-compatibility/2006" xmlns:o="urn:schemas-microsoft-com:office:office" xmlns:r="http://schemas.openxmlformats.org/officeDocument/2006/relationships" xmlns:m="http://schemas.openxmlformats.org/officeDocument/2006/math" xmlns:v="urn:schemas-microsoft-com:vml" xmlns:wp14="http://schemas.microsoft.com/office/word/2010/wordprocessingDrawing" xmlns:wp="http://schemas.openxmlformats.org/drawingml/2006/wordprocessingDrawing" xmlns:w10="urn:schemas-microsoft-com:office:word" xmlns:w="http://schemas.openxmlformats.org/wordprocessingml/2006/main" xmlns:w14="http://schemas.microsoft.com/office/word/2010/wordml" xmlns:wpg="http://schemas.microsoft.com/office/word/2010/wordprocessingGroup" xmlns:wpi="http://schemas.microsoft.com/office/word/2010/wordprocessingInk" xmlns:wne="http://schemas.microsoft.com/office/word/2006/wordml" xmlns:wps="http://schemas.microsoft.com/office/word/2010/wordprocessingShape" mc:Ignorable="w14 wp14">
   <w:body>
     <w:p>
       <w:pPr>
@@ -24,7 +24,19 @@
         <w:rPr>
           <w:b w:val="0"/>
         </w:rPr>
-        <w:t>Volunteer # ___________</w:t>
+        <w:t>Volunteer # _____</w:t>
+      </w:r>
+      <w:r>
+        <w:rPr>
+          <w:b w:val="0"/>
+        </w:rPr>
+        <w:t>004</w:t>
+      </w:r>
+      <w:r>
+        <w:rPr>
+          <w:b w:val="0"/>
+        </w:rPr>
+        <w:t>______</w:t>
       </w:r>
       <w:bookmarkEnd w:id="1"/>
     </w:p>
@@ -65,6 +77,13 @@
           <w:rFonts w:ascii="Times New Roman" w:hAnsi="Times New Roman" w:cs="Times New Roman"/>
         </w:rPr>
       </w:pPr>
+      <w:r>
+        <w:rPr>
+          <w:rFonts w:ascii="Times New Roman" w:hAnsi="Times New Roman" w:cs="Times New Roman"/>
+          <w:highlight w:val="green"/>
+        </w:rPr>
+        <w:t>4</w:t>
+      </w:r>
     </w:p>
     <w:p>
       <w:pPr>
@@ -95,6 +114,13 @@
           <w:rFonts w:ascii="Times New Roman" w:hAnsi="Times New Roman" w:cs="Times New Roman"/>
         </w:rPr>
       </w:pPr>
+      <w:r>
+        <w:rPr>
+          <w:rFonts w:ascii="Times New Roman" w:hAnsi="Times New Roman" w:cs="Times New Roman"/>
+          <w:highlight w:val="green"/>
+        </w:rPr>
+        <w:t>3</w:t>
+      </w:r>
     </w:p>
     <w:p>
       <w:pPr>
@@ -172,8 +198,14 @@
           <w:ilvl w:val="0"/>
           <w:numId w:val="5"/>
         </w:numPr>
-      </w:pPr>
-      <w:r>
+        <w:rPr>
+          <w:highlight w:val="green"/>
+        </w:rPr>
+      </w:pPr>
+      <w:r>
+        <w:rPr>
+          <w:highlight w:val="green"/>
+        </w:rPr>
         <w:t>No different</w:t>
       </w:r>
     </w:p>
@@ -234,8 +266,14 @@
           <w:ilvl w:val="0"/>
           <w:numId w:val="6"/>
         </w:numPr>
-      </w:pPr>
-      <w:r>
+        <w:rPr>
+          <w:highlight w:val="green"/>
+        </w:rPr>
+      </w:pPr>
+      <w:r>
+        <w:rPr>
+          <w:highlight w:val="green"/>
+        </w:rPr>
         <w:t>No different</w:t>
       </w:r>
     </w:p>
@@ -258,7 +296,15 @@
         </w:numPr>
       </w:pPr>
       <w:r>
-        <w:t>If the original application of WeatherStationSimulator were implemented using connect-oriented communications, would your changes have been?</w:t>
+        <w:t xml:space="preserve">If the original application of </w:t>
+      </w:r>
+      <w:proofErr w:type="spellStart"/>
+      <w:r>
+        <w:t>WeatherStationSimulator</w:t>
+      </w:r>
+      <w:proofErr w:type="spellEnd"/>
+      <w:r>
+        <w:t xml:space="preserve"> were implemented using connect-oriented communications, would your changes have been?</w:t>
       </w:r>
     </w:p>
     <w:p>
@@ -326,7 +372,15 @@
         </w:numPr>
       </w:pPr>
       <w:r>
-        <w:t>Now if you were asked to change the implementation for WeatherStationSimulator in Phase 1 to connection-less communications, would this be?</w:t>
+        <w:t xml:space="preserve">Now if you were asked to change the implementation for </w:t>
+      </w:r>
+      <w:proofErr w:type="spellStart"/>
+      <w:r>
+        <w:t>WeatherStationSimulator</w:t>
+      </w:r>
+      <w:proofErr w:type="spellEnd"/>
+      <w:r>
+        <w:t xml:space="preserve"> in Phase 1 to connection-less communications, would this be?</w:t>
       </w:r>
     </w:p>
     <w:p>
@@ -417,7 +471,12 @@
         </w:numPr>
       </w:pPr>
       <w:r>
-        <w:t>A little different</w:t>
+        <w:t>A little</w:t>
+      </w:r>
+      <w:bookmarkStart w:id="3" w:name="_GoBack"/>
+      <w:bookmarkEnd w:id="3"/>
+      <w:r>
+        <w:t xml:space="preserve"> different</w:t>
       </w:r>
     </w:p>
     <w:p>
@@ -427,8 +486,14 @@
           <w:ilvl w:val="0"/>
           <w:numId w:val="25"/>
         </w:numPr>
-      </w:pPr>
-      <w:r>
+        <w:rPr>
+          <w:highlight w:val="green"/>
+        </w:rPr>
+      </w:pPr>
+      <w:r>
+        <w:rPr>
+          <w:highlight w:val="green"/>
+        </w:rPr>
         <w:t>No different</w:t>
       </w:r>
     </w:p>
@@ -490,8 +555,15 @@
           <w:ilvl w:val="0"/>
           <w:numId w:val="9"/>
         </w:numPr>
-      </w:pPr>
-      <w:r>
+        <w:rPr>
+          <w:highlight w:val="green"/>
+        </w:rPr>
+      </w:pPr>
+      <w:r>
+        <w:rPr>
+          <w:highlight w:val="green"/>
+        </w:rPr>
+        <w:lastRenderedPageBreak/>
         <w:t>No different</w:t>
       </w:r>
     </w:p>
@@ -526,7 +598,15 @@
         </w:numPr>
       </w:pPr>
       <w:r>
-        <w:t>If the original application of WeatherStationSimulator where implemented in such a way so that the Transmitters in the original application, send data readings to multiple Receivers, would your changes be?</w:t>
+        <w:t xml:space="preserve">If the original application of </w:t>
+      </w:r>
+      <w:proofErr w:type="spellStart"/>
+      <w:r>
+        <w:t>WeatherStationSimulator</w:t>
+      </w:r>
+      <w:proofErr w:type="spellEnd"/>
+      <w:r>
+        <w:t xml:space="preserve"> where implemented in such a way so that the Transmitters in the original application, send data readings to multiple Receivers, would your changes be?</w:t>
       </w:r>
     </w:p>
     <w:p>
@@ -593,7 +673,15 @@
         </w:numPr>
       </w:pPr>
       <w:r>
-        <w:t>Now if you were asked to change the implementation for WeatherStationSimulator back to the original application where Transmitters are sending the data readings to just one Receiver, would this change be?</w:t>
+        <w:t xml:space="preserve">Now if you were asked to change the implementation for </w:t>
+      </w:r>
+      <w:proofErr w:type="spellStart"/>
+      <w:r>
+        <w:t>WeatherStationSimulator</w:t>
+      </w:r>
+      <w:proofErr w:type="spellEnd"/>
+      <w:r>
+        <w:t xml:space="preserve"> back to the original application where Transmitters are sending the data readings to just one Receiver, would this change be?</w:t>
       </w:r>
     </w:p>
     <w:p>
@@ -694,8 +782,15 @@
           <w:ilvl w:val="0"/>
           <w:numId w:val="12"/>
         </w:numPr>
-      </w:pPr>
-      <w:r>
+        <w:rPr>
+          <w:highlight w:val="green"/>
+        </w:rPr>
+      </w:pPr>
+      <w:r>
+        <w:rPr>
+          <w:highlight w:val="green"/>
+        </w:rPr>
+        <w:lastRenderedPageBreak/>
         <w:t>No different</w:t>
       </w:r>
     </w:p>
@@ -720,7 +815,21 @@
         <w:rPr>
           <w:highlight w:val="yellow"/>
         </w:rPr>
-        <w:t>[For CommJ Group only]</w:t>
+        <w:t xml:space="preserve">[For </w:t>
+      </w:r>
+      <w:proofErr w:type="spellStart"/>
+      <w:r>
+        <w:rPr>
+          <w:highlight w:val="yellow"/>
+        </w:rPr>
+        <w:t>CommJ</w:t>
+      </w:r>
+      <w:proofErr w:type="spellEnd"/>
+      <w:r>
+        <w:rPr>
+          <w:highlight w:val="yellow"/>
+        </w:rPr>
+        <w:t xml:space="preserve"> Group only]</w:t>
       </w:r>
       <w:r>
         <w:t xml:space="preserve"> </w:t>
@@ -752,8 +861,6 @@
       <w:r>
         <w:t>MS conversation</w:t>
       </w:r>
-      <w:bookmarkStart w:id="3" w:name="_GoBack"/>
-      <w:bookmarkEnd w:id="3"/>
       <w:r>
         <w:t>, would this change be?</w:t>
       </w:r>
@@ -789,8 +896,14 @@
           <w:ilvl w:val="0"/>
           <w:numId w:val="13"/>
         </w:numPr>
-      </w:pPr>
-      <w:r>
+        <w:rPr>
+          <w:highlight w:val="green"/>
+        </w:rPr>
+      </w:pPr>
+      <w:r>
+        <w:rPr>
+          <w:highlight w:val="green"/>
+        </w:rPr>
         <w:t>No different</w:t>
       </w:r>
     </w:p>
@@ -813,7 +926,7 @@
 </file>
 
 <file path=word/numbering.xml><?xml version="1.0" encoding="utf-8"?>
-<w:numbering xmlns:wpc="http://schemas.microsoft.com/office/word/2010/wordprocessingCanvas" xmlns:mo="http://schemas.microsoft.com/office/mac/office/2008/main" xmlns:mc="http://schemas.openxmlformats.org/markup-compatibility/2006" xmlns:mv="urn:schemas-microsoft-com:mac:vml" xmlns:o="urn:schemas-microsoft-com:office:office" xmlns:r="http://schemas.openxmlformats.org/officeDocument/2006/relationships" xmlns:m="http://schemas.openxmlformats.org/officeDocument/2006/math" xmlns:v="urn:schemas-microsoft-com:vml" xmlns:wp14="http://schemas.microsoft.com/office/word/2010/wordprocessingDrawing" xmlns:wp="http://schemas.openxmlformats.org/drawingml/2006/wordprocessingDrawing" xmlns:w10="urn:schemas-microsoft-com:office:word" xmlns:w="http://schemas.openxmlformats.org/wordprocessingml/2006/main" xmlns:w14="http://schemas.microsoft.com/office/word/2010/wordml" xmlns:wpg="http://schemas.microsoft.com/office/word/2010/wordprocessingGroup" xmlns:wpi="http://schemas.microsoft.com/office/word/2010/wordprocessingInk" xmlns:wne="http://schemas.microsoft.com/office/word/2006/wordml" xmlns:wps="http://schemas.microsoft.com/office/word/2010/wordprocessingShape" mc:Ignorable="w14 wp14">
+<w:numbering xmlns:wpc="http://schemas.microsoft.com/office/word/2010/wordprocessingCanvas" xmlns:mc="http://schemas.openxmlformats.org/markup-compatibility/2006" xmlns:o="urn:schemas-microsoft-com:office:office" xmlns:r="http://schemas.openxmlformats.org/officeDocument/2006/relationships" xmlns:m="http://schemas.openxmlformats.org/officeDocument/2006/math" xmlns:v="urn:schemas-microsoft-com:vml" xmlns:wp14="http://schemas.microsoft.com/office/word/2010/wordprocessingDrawing" xmlns:wp="http://schemas.openxmlformats.org/drawingml/2006/wordprocessingDrawing" xmlns:w10="urn:schemas-microsoft-com:office:word" xmlns:w="http://schemas.openxmlformats.org/wordprocessingml/2006/main" xmlns:w14="http://schemas.microsoft.com/office/word/2010/wordml" xmlns:wpg="http://schemas.microsoft.com/office/word/2010/wordprocessingGroup" xmlns:wpi="http://schemas.microsoft.com/office/word/2010/wordprocessingInk" xmlns:wne="http://schemas.microsoft.com/office/word/2006/wordml" xmlns:wps="http://schemas.microsoft.com/office/word/2010/wordprocessingShape" mc:Ignorable="w14 wp14">
   <w:abstractNum w:abstractNumId="0">
     <w:nsid w:val="06E66329"/>
     <w:multiLevelType w:val="hybridMultilevel"/>
@@ -3275,7 +3388,7 @@
     </w:rPrDefault>
     <w:pPrDefault/>
   </w:docDefaults>
-  <w:latentStyles w:defLockedState="0" w:defUIPriority="99" w:defSemiHidden="1" w:defUnhideWhenUsed="1" w:defQFormat="0" w:count="276">
+  <w:latentStyles w:defLockedState="0" w:defUIPriority="99" w:defSemiHidden="1" w:defUnhideWhenUsed="1" w:defQFormat="0" w:count="267">
     <w:lsdException w:name="Normal" w:semiHidden="0" w:uiPriority="0" w:unhideWhenUsed="0" w:qFormat="1"/>
     <w:lsdException w:name="heading 1" w:semiHidden="0" w:uiPriority="9" w:unhideWhenUsed="0" w:qFormat="1"/>
     <w:lsdException w:name="heading 2" w:uiPriority="9" w:qFormat="1"/>
@@ -3720,7 +3833,7 @@
 </file>
 
 <file path=word/stylesWithEffects.xml><?xml version="1.0" encoding="utf-8"?>
-<w:styles xmlns:wpc="http://schemas.microsoft.com/office/word/2010/wordprocessingCanvas" xmlns:mo="http://schemas.microsoft.com/office/mac/office/2008/main" xmlns:mc="http://schemas.openxmlformats.org/markup-compatibility/2006" xmlns:mv="urn:schemas-microsoft-com:mac:vml" xmlns:o="urn:schemas-microsoft-com:office:office" xmlns:r="http://schemas.openxmlformats.org/officeDocument/2006/relationships" xmlns:m="http://schemas.openxmlformats.org/officeDocument/2006/math" xmlns:v="urn:schemas-microsoft-com:vml" xmlns:wp14="http://schemas.microsoft.com/office/word/2010/wordprocessingDrawing" xmlns:wp="http://schemas.openxmlformats.org/drawingml/2006/wordprocessingDrawing" xmlns:w10="urn:schemas-microsoft-com:office:word" xmlns:w="http://schemas.openxmlformats.org/wordprocessingml/2006/main" xmlns:w14="http://schemas.microsoft.com/office/word/2010/wordml" xmlns:wpg="http://schemas.microsoft.com/office/word/2010/wordprocessingGroup" xmlns:wpi="http://schemas.microsoft.com/office/word/2010/wordprocessingInk" xmlns:wne="http://schemas.microsoft.com/office/word/2006/wordml" xmlns:wps="http://schemas.microsoft.com/office/word/2010/wordprocessingShape" mc:Ignorable="w14 wp14">
+<w:styles xmlns:wpc="http://schemas.microsoft.com/office/word/2010/wordprocessingCanvas" xmlns:mc="http://schemas.openxmlformats.org/markup-compatibility/2006" xmlns:o="urn:schemas-microsoft-com:office:office" xmlns:r="http://schemas.openxmlformats.org/officeDocument/2006/relationships" xmlns:m="http://schemas.openxmlformats.org/officeDocument/2006/math" xmlns:v="urn:schemas-microsoft-com:vml" xmlns:wp14="http://schemas.microsoft.com/office/word/2010/wordprocessingDrawing" xmlns:wp="http://schemas.openxmlformats.org/drawingml/2006/wordprocessingDrawing" xmlns:w10="urn:schemas-microsoft-com:office:word" xmlns:w="http://schemas.openxmlformats.org/wordprocessingml/2006/main" xmlns:w14="http://schemas.microsoft.com/office/word/2010/wordml" xmlns:wpg="http://schemas.microsoft.com/office/word/2010/wordprocessingGroup" xmlns:wpi="http://schemas.microsoft.com/office/word/2010/wordprocessingInk" xmlns:wne="http://schemas.microsoft.com/office/word/2006/wordml" xmlns:wps="http://schemas.microsoft.com/office/word/2010/wordprocessingShape" mc:Ignorable="w14 wp14">
   <w:docDefaults>
     <w:rPrDefault>
       <w:rPr>
@@ -3732,7 +3845,7 @@
     </w:rPrDefault>
     <w:pPrDefault/>
   </w:docDefaults>
-  <w:latentStyles w:defLockedState="0" w:defUIPriority="99" w:defSemiHidden="1" w:defUnhideWhenUsed="1" w:defQFormat="0" w:count="276">
+  <w:latentStyles w:defLockedState="0" w:defUIPriority="99" w:defSemiHidden="1" w:defUnhideWhenUsed="1" w:defQFormat="0" w:count="267">
     <w:lsdException w:name="Normal" w:semiHidden="0" w:uiPriority="0" w:unhideWhenUsed="0" w:qFormat="1"/>
     <w:lsdException w:name="heading 1" w:semiHidden="0" w:uiPriority="9" w:unhideWhenUsed="0" w:qFormat="1"/>
     <w:lsdException w:name="heading 2" w:uiPriority="9" w:qFormat="1"/>

</xml_diff>